<commit_message>
vrijdag logo geupdate enzo
</commit_message>
<xml_diff>
--- a/project-fifa/bijlagen/Bijlage Onderzoeksrapport MED Applicatie.docx
+++ b/project-fifa/bijlagen/Bijlage Onderzoeksrapport MED Applicatie.docx
@@ -4,10 +4,7 @@
   <w:body>
     <w:p>
       <w:r>
-        <w:t xml:space="preserve">Bijlage Onderzoeksrapport </w:t>
-      </w:r>
-      <w:r>
-        <w:t>Applicatie</w:t>
+        <w:t>Bijlage Onderzoeksrapport Applicatie</w:t>
       </w:r>
     </w:p>
     <w:p>
@@ -17,10 +14,7 @@
     </w:p>
     <w:p>
       <w:r>
-        <w:t>Jullie</w:t>
-      </w:r>
-      <w:r>
-        <w:t xml:space="preserve"> hebben de applicatie ontvangen waar jullie mee gaan werken. Dat betekent dat deze volledig wordt uitgeplozen voordat jullie hier mee aan de slag gaan. Zowel de applicatie als de database wordt door jullie onder de loep genomen. Op basis van dit onderzoek gaan jullie een adviesvoorstel doen om deze applicatie te optimaliseren. Denk bijvoorbeeld aan het toevoegen van de finalewedstrijden, bijhouden van de scores per speler en meer.</w:t>
+        <w:t>Jullie hebben de applicatie ontvangen waar jullie mee gaan werken. Dat betekent dat deze volledig wordt uitgeplozen voordat jullie hier mee aan de slag gaan. Zowel de applicatie als de database wordt door jullie onder de loep genomen. Op basis van dit onderzoek gaan jullie een adviesvoorstel doen om deze applicatie te optimaliseren. Denk bijvoorbeeld aan het toevoegen van de finalewedstrijden, bijhouden van de scores per speler en meer.</w:t>
       </w:r>
     </w:p>
     <w:p>
@@ -30,13 +24,7 @@
     </w:p>
     <w:p>
       <w:r>
-        <w:t>In het onderzoeksrapport</w:t>
-      </w:r>
-      <w:r>
-        <w:t xml:space="preserve"> </w:t>
-      </w:r>
-      <w:r>
-        <w:t>worden de volgende leervragen beantwoord:</w:t>
+        <w:t>In het onderzoeksrapport worden de volgende leervragen beantwoord:</w:t>
       </w:r>
     </w:p>
     <w:p>
@@ -48,8 +36,13 @@
         </w:numPr>
       </w:pPr>
       <w:r>
-        <w:t>Beschrijf hoe de resetknop werkt in selectWedstrijden.php</w:t>
-      </w:r>
+        <w:t xml:space="preserve">Beschrijf hoe de resetknop werkt in </w:t>
+      </w:r>
+      <w:proofErr w:type="spellStart"/>
+      <w:r>
+        <w:t>selectWedstrijden.php</w:t>
+      </w:r>
+      <w:proofErr w:type="spellEnd"/>
     </w:p>
     <w:p>
       <w:pPr>
@@ -60,7 +53,21 @@
         </w:numPr>
       </w:pPr>
       <w:r>
-        <w:t>In de live stream pagina woren de statistieken real-time bijgewerkt. Waarom is daarvoor gekozen?</w:t>
+        <w:t xml:space="preserve">In de live </w:t>
+      </w:r>
+      <w:proofErr w:type="spellStart"/>
+      <w:r>
+        <w:t>stream</w:t>
+      </w:r>
+      <w:proofErr w:type="spellEnd"/>
+      <w:r>
+        <w:t xml:space="preserve"> pagina wor</w:t>
+      </w:r>
+      <w:r>
+        <w:t>d</w:t>
+      </w:r>
+      <w:r>
+        <w:t>en de statistieken real-time bijgewerkt. Waarom is daarvoor gekozen?</w:t>
       </w:r>
     </w:p>
     <w:p>
@@ -114,7 +121,29 @@
           <w:szCs w:val="21"/>
           <w:lang w:eastAsia="nl-NL"/>
         </w:rPr>
-        <w:t>Wat is de query die gebruikt wordt om een lijst van gespeelde wedstrjiden te selecteren?</w:t>
+        <w:t xml:space="preserve">Wat is de query die gebruikt wordt om een lijst van gespeelde </w:t>
+      </w:r>
+      <w:proofErr w:type="spellStart"/>
+      <w:r>
+        <w:rPr>
+          <w:rFonts w:eastAsia="Times New Roman" w:cs="Helvetica"/>
+          <w:color w:val="000000"/>
+          <w:sz w:val="21"/>
+          <w:szCs w:val="21"/>
+          <w:lang w:eastAsia="nl-NL"/>
+        </w:rPr>
+        <w:t>wedstrjiden</w:t>
+      </w:r>
+      <w:proofErr w:type="spellEnd"/>
+      <w:r>
+        <w:rPr>
+          <w:rFonts w:eastAsia="Times New Roman" w:cs="Helvetica"/>
+          <w:color w:val="000000"/>
+          <w:sz w:val="21"/>
+          <w:szCs w:val="21"/>
+          <w:lang w:eastAsia="nl-NL"/>
+        </w:rPr>
+        <w:t xml:space="preserve"> te selecteren?</w:t>
       </w:r>
     </w:p>
     <w:p>
@@ -141,7 +170,29 @@
           <w:szCs w:val="21"/>
           <w:lang w:eastAsia="nl-NL"/>
         </w:rPr>
-        <w:t>In welke condities wordt momenteel de score van addScore.php behandeld?</w:t>
+        <w:t xml:space="preserve">In welke condities wordt momenteel de score van </w:t>
+      </w:r>
+      <w:proofErr w:type="spellStart"/>
+      <w:r>
+        <w:rPr>
+          <w:rFonts w:eastAsia="Times New Roman" w:cs="Helvetica"/>
+          <w:color w:val="000000"/>
+          <w:sz w:val="21"/>
+          <w:szCs w:val="21"/>
+          <w:lang w:eastAsia="nl-NL"/>
+        </w:rPr>
+        <w:t>addScore.php</w:t>
+      </w:r>
+      <w:proofErr w:type="spellEnd"/>
+      <w:r>
+        <w:rPr>
+          <w:rFonts w:eastAsia="Times New Roman" w:cs="Helvetica"/>
+          <w:color w:val="000000"/>
+          <w:sz w:val="21"/>
+          <w:szCs w:val="21"/>
+          <w:lang w:eastAsia="nl-NL"/>
+        </w:rPr>
+        <w:t xml:space="preserve"> behandeld?</w:t>
       </w:r>
     </w:p>
     <w:p>
@@ -168,7 +219,29 @@
           <w:szCs w:val="21"/>
           <w:lang w:eastAsia="nl-NL"/>
         </w:rPr>
-        <w:t>Hoe weet de applicatie welke wedstrijd ik heb gekozen in selectWedstrijd.php?</w:t>
+        <w:t xml:space="preserve">Hoe weet de applicatie welke wedstrijd ik heb gekozen in </w:t>
+      </w:r>
+      <w:proofErr w:type="spellStart"/>
+      <w:r>
+        <w:rPr>
+          <w:rFonts w:eastAsia="Times New Roman" w:cs="Helvetica"/>
+          <w:color w:val="000000"/>
+          <w:sz w:val="21"/>
+          <w:szCs w:val="21"/>
+          <w:lang w:eastAsia="nl-NL"/>
+        </w:rPr>
+        <w:t>selectWedstrijd.php</w:t>
+      </w:r>
+      <w:proofErr w:type="spellEnd"/>
+      <w:r>
+        <w:rPr>
+          <w:rFonts w:eastAsia="Times New Roman" w:cs="Helvetica"/>
+          <w:color w:val="000000"/>
+          <w:sz w:val="21"/>
+          <w:szCs w:val="21"/>
+          <w:lang w:eastAsia="nl-NL"/>
+        </w:rPr>
+        <w:t>?</w:t>
       </w:r>
     </w:p>
     <w:p>
@@ -205,7 +278,29 @@
           <w:szCs w:val="21"/>
           <w:lang w:eastAsia="nl-NL"/>
         </w:rPr>
-        <w:t>n de streamview zie je: 'nu speelt'... hoe komt deze data tot stand?</w:t>
+        <w:t xml:space="preserve">n de </w:t>
+      </w:r>
+      <w:proofErr w:type="spellStart"/>
+      <w:r>
+        <w:rPr>
+          <w:rFonts w:eastAsia="Times New Roman" w:cs="Helvetica"/>
+          <w:color w:val="000000"/>
+          <w:sz w:val="21"/>
+          <w:szCs w:val="21"/>
+          <w:lang w:eastAsia="nl-NL"/>
+        </w:rPr>
+        <w:t>streamview</w:t>
+      </w:r>
+      <w:proofErr w:type="spellEnd"/>
+      <w:r>
+        <w:rPr>
+          <w:rFonts w:eastAsia="Times New Roman" w:cs="Helvetica"/>
+          <w:color w:val="000000"/>
+          <w:sz w:val="21"/>
+          <w:szCs w:val="21"/>
+          <w:lang w:eastAsia="nl-NL"/>
+        </w:rPr>
+        <w:t xml:space="preserve"> zie je: 'nu speelt'... hoe komt deze data tot stand?</w:t>
       </w:r>
     </w:p>
     <w:p>
@@ -259,7 +354,29 @@
           <w:szCs w:val="21"/>
           <w:lang w:eastAsia="nl-NL"/>
         </w:rPr>
-        <w:t>Leg in eigen woorden uit wat de ‘Join’ statement betekent in SQL.</w:t>
+        <w:t>Leg in eigen woorden uit wat de ‘</w:t>
+      </w:r>
+      <w:proofErr w:type="spellStart"/>
+      <w:r>
+        <w:rPr>
+          <w:rFonts w:eastAsia="Times New Roman" w:cs="Helvetica"/>
+          <w:color w:val="000000"/>
+          <w:sz w:val="21"/>
+          <w:szCs w:val="21"/>
+          <w:lang w:eastAsia="nl-NL"/>
+        </w:rPr>
+        <w:t>Join</w:t>
+      </w:r>
+      <w:proofErr w:type="spellEnd"/>
+      <w:r>
+        <w:rPr>
+          <w:rFonts w:eastAsia="Times New Roman" w:cs="Helvetica"/>
+          <w:color w:val="000000"/>
+          <w:sz w:val="21"/>
+          <w:szCs w:val="21"/>
+          <w:lang w:eastAsia="nl-NL"/>
+        </w:rPr>
+        <w:t>’ statement betekent in SQL.</w:t>
       </w:r>
     </w:p>
     <w:p>
@@ -286,7 +403,29 @@
           <w:szCs w:val="21"/>
           <w:lang w:eastAsia="nl-NL"/>
         </w:rPr>
-        <w:t>Hoe wordt de streaming weergegeven in livestream.html?</w:t>
+        <w:t xml:space="preserve">Hoe wordt de </w:t>
+      </w:r>
+      <w:proofErr w:type="spellStart"/>
+      <w:r>
+        <w:rPr>
+          <w:rFonts w:eastAsia="Times New Roman" w:cs="Helvetica"/>
+          <w:color w:val="000000"/>
+          <w:sz w:val="21"/>
+          <w:szCs w:val="21"/>
+          <w:lang w:eastAsia="nl-NL"/>
+        </w:rPr>
+        <w:t>streaming</w:t>
+      </w:r>
+      <w:proofErr w:type="spellEnd"/>
+      <w:r>
+        <w:rPr>
+          <w:rFonts w:eastAsia="Times New Roman" w:cs="Helvetica"/>
+          <w:color w:val="000000"/>
+          <w:sz w:val="21"/>
+          <w:szCs w:val="21"/>
+          <w:lang w:eastAsia="nl-NL"/>
+        </w:rPr>
+        <w:t xml:space="preserve"> weergegeven in livestream.html?</w:t>
       </w:r>
     </w:p>
     <w:p/>
@@ -305,19 +444,21 @@
         <w:t>Op welke manieren kan de code verbeterd worden? Op welke manier kan de folderstructuur beter worden weggezet?</w:t>
       </w:r>
       <w:r>
+        <w:t xml:space="preserve"> Hoe kunnen de </w:t>
+      </w:r>
+      <w:proofErr w:type="spellStart"/>
+      <w:r>
+        <w:t>invoerforms</w:t>
+      </w:r>
+      <w:proofErr w:type="spellEnd"/>
+      <w:r>
+        <w:t xml:space="preserve"> beter gevalideerd worden?</w:t>
+      </w:r>
+      <w:r>
         <w:t xml:space="preserve"> </w:t>
-      </w:r>
-      <w:r>
-        <w:t>Hoe kunnen de invoerforms beter gevalideerd worden?</w:t>
       </w:r>
       <w:bookmarkStart w:id="0" w:name="_GoBack"/>
       <w:bookmarkEnd w:id="0"/>
-      <w:r>
-        <w:t xml:space="preserve"> </w:t>
-      </w:r>
-      <w:r>
-        <w:t xml:space="preserve"> </w:t>
-      </w:r>
       <w:r>
         <w:t>Kortom, al jullie voorstellen tot optimalisatie van de applicatie komt hierin tot stand.</w:t>
       </w:r>

</xml_diff>